<commit_message>
Submitted to HL7 HQ
</commit_message>
<xml_diff>
--- a/HL7_admin_documents/PublicationRequests/2014-10/HL7_Publication_Request_QIDAMr1_2014Oct.docx
+++ b/HL7_admin_documents/PublicationRequests/2014-10/HL7_Publication_Request_QIDAMr1_2014Oct.docx
@@ -9,8 +9,6 @@
           <w:b/>
         </w:rPr>
       </w:pPr>
-      <w:bookmarkStart w:id="0" w:name="_GoBack"/>
-      <w:bookmarkEnd w:id="0"/>
       <w:r>
         <w:rPr>
           <w:rFonts w:ascii="Arial" w:hAnsi="Arial" w:cs="Arial"/>
@@ -463,8 +461,8 @@
         <w:tblLook w:val="04A0" w:firstRow="1" w:lastRow="0" w:firstColumn="1" w:lastColumn="0" w:noHBand="0" w:noVBand="1"/>
       </w:tblPr>
       <w:tblGrid>
-        <w:gridCol w:w="4428"/>
-        <w:gridCol w:w="5760"/>
+        <w:gridCol w:w="4277"/>
+        <w:gridCol w:w="6019"/>
       </w:tblGrid>
       <w:tr>
         <w:trPr>
@@ -508,7 +506,7 @@
               <w:rPr>
                 <w:rFonts w:ascii="Arial" w:hAnsi="Arial" w:cs="Arial"/>
               </w:rPr>
-              <w:t>2014-10-06</w:t>
+              <w:t>2014-10-20</w:t>
             </w:r>
           </w:p>
         </w:tc>
@@ -558,7 +556,38 @@
               <w:rPr>
                 <w:rFonts w:ascii="Arial" w:hAnsi="Arial" w:cs="Arial"/>
               </w:rPr>
-              <w:t>Clinical Quality Information. Approved for publication on Oct 06 2014</w:t>
+              <w:t>Clinical Quality Information. Ap</w:t>
+            </w:r>
+            <w:r>
+              <w:rPr>
+                <w:rFonts w:ascii="Arial" w:hAnsi="Arial" w:cs="Arial"/>
+              </w:rPr>
+              <w:t>proved for publication on Oct 03</w:t>
+            </w:r>
+            <w:r>
+              <w:rPr>
+                <w:rFonts w:ascii="Arial" w:hAnsi="Arial" w:cs="Arial"/>
+              </w:rPr>
+              <w:t xml:space="preserve"> 2014</w:t>
+            </w:r>
+            <w:r>
+              <w:rPr>
+                <w:rFonts w:ascii="Arial" w:hAnsi="Arial" w:cs="Arial"/>
+              </w:rPr>
+              <w:t>. Approved publication request on Oct 17 2014.</w:t>
+            </w:r>
+          </w:p>
+          <w:p>
+            <w:pPr>
+              <w:rPr>
+                <w:rFonts w:ascii="Arial" w:hAnsi="Arial" w:cs="Arial"/>
+              </w:rPr>
+            </w:pPr>
+            <w:r>
+              <w:rPr>
+                <w:rFonts w:ascii="Arial" w:hAnsi="Arial" w:cs="Arial"/>
+              </w:rPr>
+              <w:t>http://www.hl7.org/Special/committees/cqi/minutes.cfm</w:t>
             </w:r>
           </w:p>
         </w:tc>
@@ -1420,9 +1449,9 @@
         <w:tblLook w:val="04A0" w:firstRow="1" w:lastRow="0" w:firstColumn="1" w:lastColumn="0" w:noHBand="0" w:noVBand="1"/>
       </w:tblPr>
       <w:tblGrid>
-        <w:gridCol w:w="4428"/>
-        <w:gridCol w:w="3780"/>
-        <w:gridCol w:w="1980"/>
+        <w:gridCol w:w="3490"/>
+        <w:gridCol w:w="4093"/>
+        <w:gridCol w:w="2713"/>
       </w:tblGrid>
       <w:tr>
         <w:trPr>
@@ -1456,6 +1485,7 @@
             <w:tcBorders>
               <w:bottom w:val="single" w:sz="4" w:space="0" w:color="auto"/>
             </w:tcBorders>
+            <w:shd w:val="clear" w:color="auto" w:fill="auto"/>
           </w:tcPr>
           <w:p>
             <w:pPr>
@@ -1468,9 +1498,15 @@
               <w:rPr>
                 <w:rFonts w:ascii="Arial" w:hAnsi="Arial" w:cs="Arial"/>
                 <w:szCs w:val="20"/>
-                <w:highlight w:val="yellow"/>
-              </w:rPr>
-              <w:t>2014-10-07</w:t>
+              </w:rPr>
+              <w:t>2014-10-1</w:t>
+            </w:r>
+            <w:r>
+              <w:rPr>
+                <w:rFonts w:ascii="Arial" w:hAnsi="Arial" w:cs="Arial"/>
+                <w:szCs w:val="20"/>
+              </w:rPr>
+              <w:t>7</w:t>
             </w:r>
           </w:p>
         </w:tc>
@@ -1519,10 +1555,17 @@
               <w:rPr>
                 <w:rFonts w:ascii="Arial" w:hAnsi="Arial" w:cs="Arial"/>
                 <w:szCs w:val="20"/>
-                <w:highlight w:val="yellow"/>
-              </w:rPr>
-              <w:t>NEED TO ADD URL</w:t>
-            </w:r>
+              </w:rPr>
+              <w:t>http://www.hl7.org/documentcenter/public/wg/cqi/QIDAMr1.zip</w:t>
+            </w:r>
+          </w:p>
+          <w:p>
+            <w:pPr>
+              <w:rPr>
+                <w:rFonts w:ascii="Arial" w:hAnsi="Arial" w:cs="Arial"/>
+                <w:szCs w:val="20"/>
+              </w:rPr>
+            </w:pPr>
           </w:p>
         </w:tc>
       </w:tr>
@@ -1698,7 +1741,15 @@
                 <w:rFonts w:ascii="Arial" w:hAnsi="Arial" w:cs="Arial"/>
                 <w:szCs w:val="20"/>
               </w:rPr>
-              <w:t xml:space="preserve">If DSTU Extension:  reason for extension, timeline, and actions according to </w:t>
+              <w:t xml:space="preserve">If DSTU Extension:  reason for extension, </w:t>
+            </w:r>
+            <w:r>
+              <w:rPr>
+                <w:rFonts w:ascii="Arial" w:hAnsi="Arial" w:cs="Arial"/>
+                <w:szCs w:val="20"/>
+              </w:rPr>
+              <w:lastRenderedPageBreak/>
+              <w:t xml:space="preserve">timeline, and actions according to </w:t>
             </w:r>
             <w:hyperlink r:id="rId8" w:history="1">
               <w:r>
@@ -1715,7 +1766,16 @@
                 <w:rFonts w:ascii="Arial" w:hAnsi="Arial" w:cs="Arial"/>
                 <w:szCs w:val="20"/>
               </w:rPr>
-              <w:t xml:space="preserve"> 13.02.06.02, Extending the Trial Use Period</w:t>
+              <w:t xml:space="preserve"> 13.02.06.02, Extending the Trial Use Perio</w:t>
+            </w:r>
+            <w:bookmarkStart w:id="0" w:name="_GoBack"/>
+            <w:bookmarkEnd w:id="0"/>
+            <w:r>
+              <w:rPr>
+                <w:rFonts w:ascii="Arial" w:hAnsi="Arial" w:cs="Arial"/>
+                <w:szCs w:val="20"/>
+              </w:rPr>
+              <w:t>d</w:t>
             </w:r>
           </w:p>
         </w:tc>
@@ -1761,7 +1821,6 @@
           <w:sz w:val="20"/>
           <w:szCs w:val="20"/>
         </w:rPr>
-        <w:lastRenderedPageBreak/>
         <w:t>(</w:t>
       </w:r>
       <w:proofErr w:type="gramStart"/>
@@ -1817,8 +1876,8 @@
         <w:tblLook w:val="04A0" w:firstRow="1" w:lastRow="0" w:firstColumn="1" w:lastColumn="0" w:noHBand="0" w:noVBand="1"/>
       </w:tblPr>
       <w:tblGrid>
-        <w:gridCol w:w="4428"/>
-        <w:gridCol w:w="5760"/>
+        <w:gridCol w:w="1776"/>
+        <w:gridCol w:w="8520"/>
       </w:tblGrid>
       <w:tr>
         <w:trPr>
@@ -1856,18 +1915,10 @@
             </w:pPr>
             <w:r>
               <w:rPr>
-                <w:highlight w:val="yellow"/>
-              </w:rPr>
-              <w:t>NEED</w:t>
-            </w:r>
-            <w:r>
-              <w:t xml:space="preserve"> </w:t>
-            </w:r>
-            <w:r>
-              <w:rPr>
-                <w:highlight w:val="yellow"/>
-              </w:rPr>
-              <w:t>TO UPLOAD TO WIKI?</w:t>
+                <w:sz w:val="18"/>
+                <w:szCs w:val="18"/>
+              </w:rPr>
+              <w:t>http://www.hl7.org/documentcenter/public/ballots/2014MAY/reconciliation/recon_dam_hqual_r1_i2_2014may.xls</w:t>
             </w:r>
           </w:p>
         </w:tc>
@@ -3203,6 +3254,7 @@
           <w:sz w:val="22"/>
           <w:szCs w:val="22"/>
         </w:rPr>
+        <w:lastRenderedPageBreak/>
         <w:t>Education</w:t>
       </w:r>
     </w:p>
@@ -3302,7 +3354,6 @@
           <w:sz w:val="22"/>
           <w:szCs w:val="22"/>
         </w:rPr>
-        <w:lastRenderedPageBreak/>
         <w:t>Section</w:t>
       </w:r>
       <w:r>
@@ -4768,10 +4819,47 @@
             <w:r>
               <w:rPr>
                 <w:rFonts w:ascii="Arial" w:hAnsi="Arial" w:cs="Arial"/>
+                <w:b/>
+                <w:sz w:val="22"/>
+                <w:szCs w:val="22"/>
+              </w:rPr>
+              <w:t>X</w:t>
+            </w:r>
+            <w:r>
+              <w:rPr>
+                <w:rFonts w:ascii="Arial" w:hAnsi="Arial" w:cs="Arial"/>
+                <w:sz w:val="22"/>
+                <w:szCs w:val="22"/>
+              </w:rPr>
+              <w:t xml:space="preserve"> </w:t>
+            </w:r>
+            <w:r>
+              <w:rPr>
+                <w:rFonts w:ascii="Arial" w:hAnsi="Arial" w:cs="Arial"/>
                 <w:sz w:val="22"/>
                 <w:szCs w:val="22"/>
               </w:rPr>
               <w:t>Other: (Please describe)</w:t>
+            </w:r>
+          </w:p>
+          <w:p>
+            <w:pPr>
+              <w:rPr>
+                <w:rFonts w:ascii="Arial" w:hAnsi="Arial" w:cs="Arial"/>
+                <w:b/>
+                <w:sz w:val="22"/>
+                <w:szCs w:val="22"/>
+              </w:rPr>
+            </w:pPr>
+            <w:r>
+              <w:rPr>
+                <w:rFonts w:ascii="Arial" w:hAnsi="Arial" w:cs="Arial"/>
+                <w:b/>
+                <w:sz w:val="22"/>
+                <w:szCs w:val="22"/>
+                <w:highlight w:val="yellow"/>
+              </w:rPr>
+              <w:t>Clinical Quality Information</w:t>
             </w:r>
           </w:p>
           <w:p>
@@ -4925,6 +5013,7 @@
           <w:sz w:val="22"/>
           <w:szCs w:val="22"/>
         </w:rPr>
+        <w:lastRenderedPageBreak/>
         <w:t>Update/replace standard</w:t>
       </w:r>
       <w:r>
@@ -5125,7 +5214,6 @@
                 <w:sz w:val="22"/>
                 <w:szCs w:val="22"/>
               </w:rPr>
-              <w:lastRenderedPageBreak/>
               <w:t>Common Names/Aliases:</w:t>
             </w:r>
             <w:r>
@@ -5630,6 +5718,14 @@
                 <w:sz w:val="18"/>
                 <w:szCs w:val="18"/>
               </w:rPr>
+              <w:fldChar w:fldCharType="separate"/>
+            </w:r>
+            <w:r>
+              <w:rPr>
+                <w:rFonts w:ascii="Arial" w:hAnsi="Arial" w:cs="Arial"/>
+                <w:sz w:val="18"/>
+                <w:szCs w:val="18"/>
+              </w:rPr>
               <w:fldChar w:fldCharType="end"/>
             </w:r>
             <w:r>
@@ -5693,6 +5789,14 @@
                 <w:sz w:val="18"/>
                 <w:szCs w:val="18"/>
               </w:rPr>
+              <w:fldChar w:fldCharType="separate"/>
+            </w:r>
+            <w:r>
+              <w:rPr>
+                <w:rFonts w:ascii="Arial" w:hAnsi="Arial" w:cs="Arial"/>
+                <w:sz w:val="18"/>
+                <w:szCs w:val="18"/>
+              </w:rPr>
               <w:fldChar w:fldCharType="end"/>
             </w:r>
             <w:r>
@@ -5756,6 +5860,14 @@
                 <w:sz w:val="18"/>
                 <w:szCs w:val="18"/>
               </w:rPr>
+              <w:fldChar w:fldCharType="separate"/>
+            </w:r>
+            <w:r>
+              <w:rPr>
+                <w:rFonts w:ascii="Arial" w:hAnsi="Arial" w:cs="Arial"/>
+                <w:sz w:val="18"/>
+                <w:szCs w:val="18"/>
+              </w:rPr>
               <w:fldChar w:fldCharType="end"/>
             </w:r>
             <w:r>
@@ -5828,6 +5940,14 @@
                 <w:sz w:val="18"/>
                 <w:szCs w:val="18"/>
               </w:rPr>
+              <w:fldChar w:fldCharType="separate"/>
+            </w:r>
+            <w:r>
+              <w:rPr>
+                <w:rFonts w:ascii="Arial" w:hAnsi="Arial" w:cs="Arial"/>
+                <w:sz w:val="18"/>
+                <w:szCs w:val="18"/>
+              </w:rPr>
               <w:fldChar w:fldCharType="end"/>
             </w:r>
             <w:r>
@@ -5884,6 +6004,14 @@
                 <w:sz w:val="18"/>
                 <w:szCs w:val="18"/>
               </w:rPr>
+            </w:r>
+            <w:r>
+              <w:rPr>
+                <w:rFonts w:ascii="Arial" w:hAnsi="Arial" w:cs="Arial"/>
+                <w:sz w:val="18"/>
+                <w:szCs w:val="18"/>
+              </w:rPr>
+              <w:fldChar w:fldCharType="separate"/>
             </w:r>
             <w:r>
               <w:rPr>
@@ -6035,6 +6163,14 @@
                 <w:sz w:val="18"/>
                 <w:szCs w:val="18"/>
               </w:rPr>
+              <w:fldChar w:fldCharType="separate"/>
+            </w:r>
+            <w:r>
+              <w:rPr>
+                <w:rFonts w:ascii="Arial" w:hAnsi="Arial" w:cs="Arial"/>
+                <w:sz w:val="18"/>
+                <w:szCs w:val="18"/>
+              </w:rPr>
               <w:fldChar w:fldCharType="end"/>
             </w:r>
             <w:r>
@@ -6170,6 +6306,14 @@
                 <w:sz w:val="18"/>
                 <w:szCs w:val="18"/>
               </w:rPr>
+              <w:fldChar w:fldCharType="separate"/>
+            </w:r>
+            <w:r>
+              <w:rPr>
+                <w:rFonts w:ascii="Arial" w:hAnsi="Arial" w:cs="Arial"/>
+                <w:sz w:val="18"/>
+                <w:szCs w:val="18"/>
+              </w:rPr>
               <w:fldChar w:fldCharType="end"/>
             </w:r>
             <w:r>
@@ -6241,6 +6385,14 @@
                 <w:sz w:val="18"/>
                 <w:szCs w:val="18"/>
               </w:rPr>
+              <w:fldChar w:fldCharType="separate"/>
+            </w:r>
+            <w:r>
+              <w:rPr>
+                <w:rFonts w:ascii="Arial" w:hAnsi="Arial" w:cs="Arial"/>
+                <w:sz w:val="18"/>
+                <w:szCs w:val="18"/>
+              </w:rPr>
               <w:fldChar w:fldCharType="end"/>
             </w:r>
             <w:r>
@@ -6297,6 +6449,14 @@
                 <w:sz w:val="18"/>
                 <w:szCs w:val="18"/>
               </w:rPr>
+            </w:r>
+            <w:r>
+              <w:rPr>
+                <w:rFonts w:ascii="Arial" w:hAnsi="Arial" w:cs="Arial"/>
+                <w:sz w:val="18"/>
+                <w:szCs w:val="18"/>
+              </w:rPr>
+              <w:fldChar w:fldCharType="separate"/>
             </w:r>
             <w:r>
               <w:rPr>
@@ -6447,6 +6607,14 @@
                 <w:sz w:val="18"/>
                 <w:szCs w:val="18"/>
               </w:rPr>
+              <w:fldChar w:fldCharType="separate"/>
+            </w:r>
+            <w:r>
+              <w:rPr>
+                <w:rFonts w:ascii="Arial" w:hAnsi="Arial" w:cs="Arial"/>
+                <w:sz w:val="18"/>
+                <w:szCs w:val="18"/>
+              </w:rPr>
               <w:fldChar w:fldCharType="end"/>
             </w:r>
             <w:r>
@@ -6510,6 +6678,14 @@
                 <w:sz w:val="18"/>
                 <w:szCs w:val="18"/>
               </w:rPr>
+              <w:fldChar w:fldCharType="separate"/>
+            </w:r>
+            <w:r>
+              <w:rPr>
+                <w:rFonts w:ascii="Arial" w:hAnsi="Arial" w:cs="Arial"/>
+                <w:sz w:val="18"/>
+                <w:szCs w:val="18"/>
+              </w:rPr>
               <w:fldChar w:fldCharType="end"/>
             </w:r>
             <w:r>
@@ -6574,6 +6750,14 @@
                 <w:sz w:val="18"/>
                 <w:szCs w:val="18"/>
               </w:rPr>
+              <w:fldChar w:fldCharType="separate"/>
+            </w:r>
+            <w:r>
+              <w:rPr>
+                <w:rFonts w:ascii="Arial" w:hAnsi="Arial" w:cs="Arial"/>
+                <w:sz w:val="18"/>
+                <w:szCs w:val="18"/>
+              </w:rPr>
               <w:fldChar w:fldCharType="end"/>
             </w:r>
             <w:r>
@@ -6645,6 +6829,14 @@
                 <w:sz w:val="18"/>
                 <w:szCs w:val="18"/>
               </w:rPr>
+              <w:fldChar w:fldCharType="separate"/>
+            </w:r>
+            <w:r>
+              <w:rPr>
+                <w:rFonts w:ascii="Arial" w:hAnsi="Arial" w:cs="Arial"/>
+                <w:sz w:val="18"/>
+                <w:szCs w:val="18"/>
+              </w:rPr>
               <w:fldChar w:fldCharType="end"/>
             </w:r>
             <w:r>
@@ -6719,6 +6911,14 @@
                 <w:sz w:val="18"/>
                 <w:szCs w:val="18"/>
               </w:rPr>
+            </w:r>
+            <w:r>
+              <w:rPr>
+                <w:rFonts w:ascii="Arial" w:hAnsi="Arial" w:cs="Arial"/>
+                <w:sz w:val="18"/>
+                <w:szCs w:val="18"/>
+              </w:rPr>
+              <w:fldChar w:fldCharType="separate"/>
             </w:r>
             <w:r>
               <w:rPr>
@@ -6867,6 +7067,14 @@
                 <w:sz w:val="18"/>
                 <w:szCs w:val="18"/>
               </w:rPr>
+              <w:fldChar w:fldCharType="separate"/>
+            </w:r>
+            <w:r>
+              <w:rPr>
+                <w:rFonts w:ascii="Arial" w:hAnsi="Arial" w:cs="Arial"/>
+                <w:sz w:val="18"/>
+                <w:szCs w:val="18"/>
+              </w:rPr>
               <w:fldChar w:fldCharType="end"/>
             </w:r>
             <w:r>
@@ -6923,6 +7131,14 @@
                 <w:sz w:val="18"/>
                 <w:szCs w:val="18"/>
               </w:rPr>
+            </w:r>
+            <w:r>
+              <w:rPr>
+                <w:rFonts w:ascii="Arial" w:hAnsi="Arial" w:cs="Arial"/>
+                <w:sz w:val="18"/>
+                <w:szCs w:val="18"/>
+              </w:rPr>
+              <w:fldChar w:fldCharType="separate"/>
             </w:r>
             <w:r>
               <w:rPr>
@@ -7327,6 +7543,7 @@
           <w:sz w:val="22"/>
           <w:szCs w:val="22"/>
         </w:rPr>
+        <w:lastRenderedPageBreak/>
         <w:t>Benefits</w:t>
       </w:r>
       <w:r>
@@ -8131,9 +8348,16 @@
                 <w:rFonts w:ascii="Arial" w:hAnsi="Arial" w:cs="Arial"/>
                 <w:sz w:val="22"/>
                 <w:szCs w:val="22"/>
-                <w:highlight w:val="yellow"/>
               </w:rPr>
               <w:t>2014-10-</w:t>
+            </w:r>
+            <w:r>
+              <w:rPr>
+                <w:rFonts w:ascii="Arial" w:hAnsi="Arial" w:cs="Arial"/>
+                <w:sz w:val="22"/>
+                <w:szCs w:val="22"/>
+              </w:rPr>
+              <w:t>17</w:t>
             </w:r>
           </w:p>
         </w:tc>

</xml_diff>